<commit_message>
Updated the MGladys comment.
</commit_message>
<xml_diff>
--- a/Labs/Lab 2 - Physics of Semiconductors/3175353 - Report 2 - Semiconductor Physics.docx
+++ b/Labs/Lab 2 - Physics of Semiconductors/3175353 - Report 2 - Semiconductor Physics.docx
@@ -1719,27 +1719,14 @@
       <w:r>
         <w:t xml:space="preserve">Figure </w:t>
       </w:r>
-      <w:r>
-        <w:fldChar w:fldCharType="begin"/>
-      </w:r>
-      <w:r>
-        <w:instrText xml:space="preserve"> SEQ Figure \* ARABIC </w:instrText>
-      </w:r>
-      <w:r>
-        <w:fldChar w:fldCharType="separate"/>
-      </w:r>
-      <w:r>
-        <w:rPr>
-          <w:noProof/>
-        </w:rPr>
-        <w:t>1</w:t>
-      </w:r>
-      <w:r>
-        <w:rPr>
-          <w:noProof/>
-        </w:rPr>
-        <w:fldChar w:fldCharType="end"/>
-      </w:r>
+      <w:fldSimple w:instr=" SEQ Figure \* ARABIC ">
+        <w:r>
+          <w:rPr>
+            <w:noProof/>
+          </w:rPr>
+          <w:t>1</w:t>
+        </w:r>
+      </w:fldSimple>
       <w:r>
         <w:t>:</w:t>
       </w:r>
@@ -1867,27 +1854,14 @@
       <w:r>
         <w:t xml:space="preserve">Figure </w:t>
       </w:r>
-      <w:r>
-        <w:fldChar w:fldCharType="begin"/>
-      </w:r>
-      <w:r>
-        <w:instrText xml:space="preserve"> SEQ Figure \* ARABIC </w:instrText>
-      </w:r>
-      <w:r>
-        <w:fldChar w:fldCharType="separate"/>
-      </w:r>
-      <w:r>
-        <w:rPr>
-          <w:noProof/>
-        </w:rPr>
-        <w:t>2</w:t>
-      </w:r>
-      <w:r>
-        <w:rPr>
-          <w:noProof/>
-        </w:rPr>
-        <w:fldChar w:fldCharType="end"/>
-      </w:r>
+      <w:fldSimple w:instr=" SEQ Figure \* ARABIC ">
+        <w:r>
+          <w:rPr>
+            <w:noProof/>
+          </w:rPr>
+          <w:t>2</w:t>
+        </w:r>
+      </w:fldSimple>
       <w:r>
         <w:t xml:space="preserve">: Energy </w:t>
       </w:r>
@@ -3373,24 +3347,14 @@
       <w:r>
         <w:t xml:space="preserve">Figure </w:t>
       </w:r>
-      <w:r>
-        <w:fldChar w:fldCharType="begin"/>
-      </w:r>
-      <w:r>
-        <w:instrText xml:space="preserve"> SEQ Figure \* ARABIC </w:instrText>
-      </w:r>
-      <w:r>
-        <w:fldChar w:fldCharType="separate"/>
-      </w:r>
-      <w:r>
-        <w:rPr>
-          <w:noProof/>
-        </w:rPr>
-        <w:t>3</w:t>
-      </w:r>
-      <w:r>
-        <w:fldChar w:fldCharType="end"/>
-      </w:r>
+      <w:fldSimple w:instr=" SEQ Figure \* ARABIC ">
+        <w:r>
+          <w:rPr>
+            <w:noProof/>
+          </w:rPr>
+          <w:t>3</w:t>
+        </w:r>
+      </w:fldSimple>
       <w:r>
         <w:t>: Wavefunctions for a double well of depth 300eV, width 0.2nm and separation 0.1nm</w:t>
       </w:r>
@@ -3457,24 +3421,14 @@
       <w:r>
         <w:t xml:space="preserve">Figure </w:t>
       </w:r>
-      <w:r>
-        <w:fldChar w:fldCharType="begin"/>
-      </w:r>
-      <w:r>
-        <w:instrText xml:space="preserve"> SEQ Figure \* ARABIC </w:instrText>
-      </w:r>
-      <w:r>
-        <w:fldChar w:fldCharType="separate"/>
-      </w:r>
-      <w:r>
-        <w:rPr>
-          <w:noProof/>
-        </w:rPr>
-        <w:t>4</w:t>
-      </w:r>
-      <w:r>
-        <w:fldChar w:fldCharType="end"/>
-      </w:r>
+      <w:fldSimple w:instr=" SEQ Figure \* ARABIC ">
+        <w:r>
+          <w:rPr>
+            <w:noProof/>
+          </w:rPr>
+          <w:t>4</w:t>
+        </w:r>
+      </w:fldSimple>
       <w:r>
         <w:t>: Wavefunctions for a single well of depth 300eV and width 0.2nm</w:t>
       </w:r>
@@ -3573,6 +3527,7 @@
           <w:id w:val="2008166964"/>
           <w:citation/>
         </w:sdtPr>
+        <w:sdtEndPr/>
         <w:sdtContent>
           <w:r>
             <w:rPr>
@@ -4626,27 +4581,14 @@
       <w:r>
         <w:t xml:space="preserve">Table </w:t>
       </w:r>
-      <w:r>
-        <w:fldChar w:fldCharType="begin"/>
-      </w:r>
-      <w:r>
-        <w:instrText xml:space="preserve"> SEQ Figure \* ARABIC </w:instrText>
-      </w:r>
-      <w:r>
-        <w:fldChar w:fldCharType="separate"/>
-      </w:r>
-      <w:r>
-        <w:rPr>
-          <w:noProof/>
-        </w:rPr>
-        <w:t>5</w:t>
-      </w:r>
-      <w:r>
-        <w:rPr>
-          <w:noProof/>
-        </w:rPr>
-        <w:fldChar w:fldCharType="end"/>
-      </w:r>
+      <w:fldSimple w:instr=" SEQ Figure \* ARABIC ">
+        <w:r>
+          <w:rPr>
+            <w:noProof/>
+          </w:rPr>
+          <w:t>5</w:t>
+        </w:r>
+      </w:fldSimple>
       <w:r>
         <w:t xml:space="preserve">: Allowed </w:t>
       </w:r>
@@ -4745,7 +4687,7 @@
       </w:pPr>
     </w:p>
     <w:p>
-      <w:bookmarkStart w:id="6" w:name="_Toc512686310"/>
+      <w:bookmarkStart w:id="7" w:name="_Toc512686310"/>
     </w:p>
     <w:p/>
     <w:p/>
@@ -4770,7 +4712,7 @@
       <w:r>
         <w:t>Regular Lattice of Wells</w:t>
       </w:r>
-      <w:bookmarkEnd w:id="6"/>
+      <w:bookmarkEnd w:id="7"/>
     </w:p>
     <w:p/>
     <w:p>
@@ -4819,12 +4761,7 @@
         <w:t>The two distinct groupings of energy levels (atoms) represent the conduction and valence bands of the material in which the electrons reside.</w:t>
       </w:r>
       <w:r>
-        <w:t xml:space="preserve"> Therefore, by increasing the number of atoms</w:t>
-      </w:r>
-      <w:bookmarkStart w:id="7" w:name="_GoBack"/>
-      <w:bookmarkEnd w:id="7"/>
-      <w:r>
-        <w:t xml:space="preserve"> in the material you are increasing its current carrying capacity. The separation of the two bands </w:t>
+        <w:t xml:space="preserve"> Therefore, by increasing the number of atoms in the material you are increasing its current carrying capacity. The separation of the two bands </w:t>
       </w:r>
       <w:proofErr w:type="gramStart"/>
       <w:r>
@@ -5180,7 +5117,28 @@
         <w:annotationRef/>
       </w:r>
       <w:r>
-        <w:t>Ask Michael Gladys</w:t>
+        <w:t>Ask Michael Glady</w:t>
+      </w:r>
+      <w:r>
+        <w:t>s:</w:t>
+      </w:r>
+      <w:r>
+        <w:br/>
+      </w:r>
+      <w:r>
+        <w:br/>
+        <w:t xml:space="preserve">Says to talk about the Pauli exclusion principle and how the closer the wells get together the more the electrons interact. </w:t>
+      </w:r>
+      <w:r>
+        <w:t xml:space="preserve">More interaction forces the energy levels in each group further apart due to the </w:t>
+      </w:r>
+      <w:r>
+        <w:t>P</w:t>
+      </w:r>
+      <w:bookmarkStart w:id="6" w:name="_GoBack"/>
+      <w:bookmarkEnd w:id="6"/>
+      <w:r>
+        <w:t>auli exclusion principle.</w:t>
       </w:r>
     </w:p>
   </w:comment>
@@ -8063,7 +8021,7 @@
 </file>
 
 <file path=customXml/itemProps2.xml><?xml version="1.0" encoding="utf-8"?>
-<ds:datastoreItem xmlns:ds="http://schemas.openxmlformats.org/officeDocument/2006/customXml" ds:itemID="{AC0B7D3B-9998-4CCA-B406-E28FCD1F1D8B}">
+<ds:datastoreItem xmlns:ds="http://schemas.openxmlformats.org/officeDocument/2006/customXml" ds:itemID="{9D5A4061-F0D9-48BE-A50E-46420235E8FD}">
   <ds:schemaRefs>
     <ds:schemaRef ds:uri="http://schemas.openxmlformats.org/officeDocument/2006/bibliography"/>
   </ds:schemaRefs>

</xml_diff>